<commit_message>
Überarbeitung nach Gespräch mit Robert
</commit_message>
<xml_diff>
--- a/Grafik.docx
+++ b/Grafik.docx
@@ -10,7 +10,7 @@
           <w:noProof/>
         </w:rPr>
         <w:drawing>
-          <wp:anchor distT="0" distB="0" distL="114300" distR="114300" simplePos="0" relativeHeight="251658240" behindDoc="0" locked="0" layoutInCell="1" allowOverlap="1" wp14:anchorId="359EB5A7" wp14:editId="2FA9728E">
+          <wp:anchor distT="0" distB="0" distL="114300" distR="114300" simplePos="0" relativeHeight="251658240" behindDoc="0" locked="0" layoutInCell="1" allowOverlap="1" wp14:anchorId="359EB5A7" wp14:editId="6A2DA910">
             <wp:simplePos x="0" y="0"/>
             <wp:positionH relativeFrom="margin">
               <wp:align>left</wp:align>
@@ -1241,14 +1241,14 @@
       </dgm:t>
     </dgm:pt>
     <dgm:pt modelId="{9CF77B06-0E80-493B-B0DC-70A92FC02F86}">
-      <dgm:prSet phldrT="[Text]"/>
+      <dgm:prSet phldrT="[Text]" custT="1"/>
       <dgm:spPr/>
       <dgm:t>
         <a:bodyPr/>
         <a:lstStyle/>
         <a:p>
           <a:r>
-            <a:rPr lang="de-DE"/>
+            <a:rPr lang="de-DE" sz="500"/>
             <a:t>Version Control System	</a:t>
           </a:r>
         </a:p>
@@ -1266,25 +1266,25 @@
       </dgm:t>
     </dgm:pt>
     <dgm:pt modelId="{950487E1-95FE-4F67-862A-12203AD8E51D}" type="sibTrans" cxnId="{59C713A5-5633-41F3-8DC3-31D90C00CDC7}">
-      <dgm:prSet/>
+      <dgm:prSet custT="1"/>
       <dgm:spPr/>
       <dgm:t>
         <a:bodyPr/>
         <a:lstStyle/>
         <a:p>
-          <a:endParaRPr lang="de-DE"/>
+          <a:endParaRPr lang="de-DE" sz="500"/>
         </a:p>
       </dgm:t>
     </dgm:pt>
     <dgm:pt modelId="{0545D041-9A79-4F4B-A6FE-D95A477CE683}">
-      <dgm:prSet phldrT="[Text]"/>
+      <dgm:prSet phldrT="[Text]" custT="1"/>
       <dgm:spPr/>
       <dgm:t>
         <a:bodyPr/>
         <a:lstStyle/>
         <a:p>
           <a:r>
-            <a:rPr lang="de-DE"/>
+            <a:rPr lang="de-DE" sz="500"/>
             <a:t>Code Management and Analysis</a:t>
           </a:r>
         </a:p>
@@ -1302,25 +1302,25 @@
       </dgm:t>
     </dgm:pt>
     <dgm:pt modelId="{0947199D-6387-41EE-AA3C-F62DB727617C}" type="sibTrans" cxnId="{35A3601E-AE29-41E8-B4B7-06A50ECA3DB8}">
-      <dgm:prSet/>
+      <dgm:prSet custT="1"/>
       <dgm:spPr/>
       <dgm:t>
         <a:bodyPr/>
         <a:lstStyle/>
         <a:p>
-          <a:endParaRPr lang="de-DE"/>
+          <a:endParaRPr lang="de-DE" sz="500"/>
         </a:p>
       </dgm:t>
     </dgm:pt>
     <dgm:pt modelId="{1EC557D3-BD13-4BF9-BB86-2FD32BC826DB}">
-      <dgm:prSet phldrT="[Text]"/>
+      <dgm:prSet phldrT="[Text]" custT="1"/>
       <dgm:spPr/>
       <dgm:t>
         <a:bodyPr/>
         <a:lstStyle/>
         <a:p>
           <a:r>
-            <a:rPr lang="de-DE"/>
+            <a:rPr lang="de-DE" sz="500"/>
             <a:t>Build System</a:t>
           </a:r>
         </a:p>
@@ -1338,25 +1338,25 @@
       </dgm:t>
     </dgm:pt>
     <dgm:pt modelId="{149BA159-30E8-468E-81D8-77CDDF735410}" type="sibTrans" cxnId="{4749AA45-D426-45BD-8920-DB27AE7DECC0}">
-      <dgm:prSet/>
+      <dgm:prSet custT="1"/>
       <dgm:spPr/>
       <dgm:t>
         <a:bodyPr/>
         <a:lstStyle/>
         <a:p>
-          <a:endParaRPr lang="de-DE"/>
+          <a:endParaRPr lang="de-DE" sz="500"/>
         </a:p>
       </dgm:t>
     </dgm:pt>
     <dgm:pt modelId="{D74D99E2-19F7-4472-A318-E5FCF97EB48A}">
-      <dgm:prSet/>
+      <dgm:prSet custT="1"/>
       <dgm:spPr/>
       <dgm:t>
         <a:bodyPr/>
         <a:lstStyle/>
         <a:p>
           <a:r>
-            <a:rPr lang="de-DE"/>
+            <a:rPr lang="de-DE" sz="500"/>
             <a:t>CI Server</a:t>
           </a:r>
         </a:p>
@@ -1374,25 +1374,25 @@
       </dgm:t>
     </dgm:pt>
     <dgm:pt modelId="{8240104E-4ED0-47F0-AFC4-5787837DB1D0}" type="sibTrans" cxnId="{AC9642DD-DCCA-454B-B2B0-D48BDCD27BD1}">
-      <dgm:prSet/>
+      <dgm:prSet custT="1"/>
       <dgm:spPr/>
       <dgm:t>
         <a:bodyPr/>
         <a:lstStyle/>
         <a:p>
-          <a:endParaRPr lang="de-DE"/>
+          <a:endParaRPr lang="de-DE" sz="500"/>
         </a:p>
       </dgm:t>
     </dgm:pt>
     <dgm:pt modelId="{D913BEA3-5D89-4489-806E-0E0E93038211}">
-      <dgm:prSet/>
+      <dgm:prSet custT="1"/>
       <dgm:spPr/>
       <dgm:t>
         <a:bodyPr/>
         <a:lstStyle/>
         <a:p>
           <a:r>
-            <a:rPr lang="de-DE"/>
+            <a:rPr lang="de-DE" sz="500"/>
             <a:t>Testing</a:t>
           </a:r>
         </a:p>
@@ -1410,26 +1410,26 @@
       </dgm:t>
     </dgm:pt>
     <dgm:pt modelId="{078BF60D-D0CE-4F3E-A241-A6FCF97CBF5A}" type="sibTrans" cxnId="{41987373-701C-4D7C-9ABF-05A5D2D05E8D}">
-      <dgm:prSet/>
+      <dgm:prSet custT="1"/>
       <dgm:spPr/>
       <dgm:t>
         <a:bodyPr/>
         <a:lstStyle/>
         <a:p>
-          <a:endParaRPr lang="de-DE"/>
+          <a:endParaRPr lang="de-DE" sz="500"/>
         </a:p>
       </dgm:t>
     </dgm:pt>
     <dgm:pt modelId="{B138F58C-3A4A-47DB-AA0D-0BBA55E4C4D9}">
-      <dgm:prSet/>
+      <dgm:prSet custT="1"/>
       <dgm:spPr/>
       <dgm:t>
         <a:bodyPr/>
         <a:lstStyle/>
         <a:p>
           <a:r>
-            <a:rPr lang="de-DE"/>
-            <a:t> Configuration and Provisioning</a:t>
+            <a:rPr lang="de-DE" sz="500"/>
+            <a:t>Configuration and Provisioning</a:t>
           </a:r>
         </a:p>
       </dgm:t>
@@ -1446,25 +1446,25 @@
       </dgm:t>
     </dgm:pt>
     <dgm:pt modelId="{FE2B6217-722D-4EDB-9204-124713C2BF2C}" type="sibTrans" cxnId="{84DDB1AC-922F-4FC5-9D20-8B76366E173F}">
-      <dgm:prSet/>
+      <dgm:prSet custT="1"/>
       <dgm:spPr/>
       <dgm:t>
         <a:bodyPr/>
         <a:lstStyle/>
         <a:p>
-          <a:endParaRPr lang="de-DE"/>
+          <a:endParaRPr lang="de-DE" sz="500"/>
         </a:p>
       </dgm:t>
     </dgm:pt>
     <dgm:pt modelId="{5C368D07-6230-4B95-A77D-EC1E99F4F3A9}">
-      <dgm:prSet/>
+      <dgm:prSet custT="1"/>
       <dgm:spPr/>
       <dgm:t>
         <a:bodyPr/>
         <a:lstStyle/>
         <a:p>
           <a:r>
-            <a:rPr lang="de-DE"/>
+            <a:rPr lang="de-DE" sz="500"/>
             <a:t>CD Server</a:t>
           </a:r>
         </a:p>
@@ -1679,8 +1679,8 @@
       </dsp:nvSpPr>
       <dsp:spPr>
         <a:xfrm>
-          <a:off x="1099" y="192370"/>
-          <a:ext cx="416424" cy="339158"/>
+          <a:off x="1099" y="225329"/>
+          <a:ext cx="416366" cy="273240"/>
         </a:xfrm>
         <a:prstGeom prst="roundRect">
           <a:avLst>
@@ -1775,8 +1775,8 @@
         </a:p>
       </dsp:txBody>
       <dsp:txXfrm>
-        <a:off x="11033" y="202304"/>
-        <a:ext cx="396556" cy="319290"/>
+        <a:off x="9102" y="233332"/>
+        <a:ext cx="400360" cy="257234"/>
       </dsp:txXfrm>
     </dsp:sp>
     <dsp:sp modelId="{69984EBA-ABB1-488A-A8A8-7D5B2F06F215}">
@@ -1786,8 +1786,8 @@
       </dsp:nvSpPr>
       <dsp:spPr>
         <a:xfrm>
-          <a:off x="459166" y="310313"/>
-          <a:ext cx="88282" cy="103273"/>
+          <a:off x="459102" y="310320"/>
+          <a:ext cx="88269" cy="103258"/>
         </a:xfrm>
         <a:prstGeom prst="rightArrow">
           <a:avLst>
@@ -1867,7 +1867,7 @@
         </a:bodyPr>
         <a:lstStyle/>
         <a:p>
-          <a:pPr marL="0" lvl="0" indent="0" algn="ctr" defTabSz="177800">
+          <a:pPr marL="0" lvl="0" indent="0" algn="ctr" defTabSz="222250">
             <a:lnSpc>
               <a:spcPct val="90000"/>
             </a:lnSpc>
@@ -1879,12 +1879,12 @@
             </a:spcAft>
             <a:buNone/>
           </a:pPr>
-          <a:endParaRPr lang="de-DE" sz="400" kern="1200"/>
+          <a:endParaRPr lang="de-DE" sz="500" kern="1200"/>
         </a:p>
       </dsp:txBody>
       <dsp:txXfrm>
-        <a:off x="459166" y="330968"/>
-        <a:ext cx="61797" cy="61963"/>
+        <a:off x="459102" y="330972"/>
+        <a:ext cx="61788" cy="61954"/>
       </dsp:txXfrm>
     </dsp:sp>
     <dsp:sp modelId="{B892236E-E42F-416E-BF2D-CC2745B7F56E}">
@@ -1894,8 +1894,8 @@
       </dsp:nvSpPr>
       <dsp:spPr>
         <a:xfrm>
-          <a:off x="584094" y="192370"/>
-          <a:ext cx="416424" cy="339158"/>
+          <a:off x="584012" y="225329"/>
+          <a:ext cx="416366" cy="273240"/>
         </a:xfrm>
         <a:prstGeom prst="roundRect">
           <a:avLst>
@@ -1990,8 +1990,8 @@
         </a:p>
       </dsp:txBody>
       <dsp:txXfrm>
-        <a:off x="594028" y="202304"/>
-        <a:ext cx="396556" cy="319290"/>
+        <a:off x="592015" y="233332"/>
+        <a:ext cx="400360" cy="257234"/>
       </dsp:txXfrm>
     </dsp:sp>
     <dsp:sp modelId="{32A7B1AA-9E86-42EC-961C-AD2A40188E3E}">
@@ -2001,8 +2001,8 @@
       </dsp:nvSpPr>
       <dsp:spPr>
         <a:xfrm>
-          <a:off x="1042161" y="310313"/>
-          <a:ext cx="88282" cy="103273"/>
+          <a:off x="1042015" y="310320"/>
+          <a:ext cx="88269" cy="103258"/>
         </a:xfrm>
         <a:prstGeom prst="rightArrow">
           <a:avLst>
@@ -2082,7 +2082,7 @@
         </a:bodyPr>
         <a:lstStyle/>
         <a:p>
-          <a:pPr marL="0" lvl="0" indent="0" algn="ctr" defTabSz="177800">
+          <a:pPr marL="0" lvl="0" indent="0" algn="ctr" defTabSz="222250">
             <a:lnSpc>
               <a:spcPct val="90000"/>
             </a:lnSpc>
@@ -2094,12 +2094,12 @@
             </a:spcAft>
             <a:buNone/>
           </a:pPr>
-          <a:endParaRPr lang="de-DE" sz="400" kern="1200"/>
+          <a:endParaRPr lang="de-DE" sz="500" kern="1200"/>
         </a:p>
       </dsp:txBody>
       <dsp:txXfrm>
-        <a:off x="1042161" y="330968"/>
-        <a:ext cx="61797" cy="61963"/>
+        <a:off x="1042015" y="330972"/>
+        <a:ext cx="61788" cy="61954"/>
       </dsp:txXfrm>
     </dsp:sp>
     <dsp:sp modelId="{4B638D11-21BD-4454-892E-23991E271CF5}">
@@ -2109,8 +2109,8 @@
       </dsp:nvSpPr>
       <dsp:spPr>
         <a:xfrm>
-          <a:off x="1167088" y="192370"/>
-          <a:ext cx="416424" cy="339158"/>
+          <a:off x="1166925" y="225329"/>
+          <a:ext cx="416366" cy="273240"/>
         </a:xfrm>
         <a:prstGeom prst="roundRect">
           <a:avLst>
@@ -2205,8 +2205,8 @@
         </a:p>
       </dsp:txBody>
       <dsp:txXfrm>
-        <a:off x="1177022" y="202304"/>
-        <a:ext cx="396556" cy="319290"/>
+        <a:off x="1174928" y="233332"/>
+        <a:ext cx="400360" cy="257234"/>
       </dsp:txXfrm>
     </dsp:sp>
     <dsp:sp modelId="{9F86BF5F-D3D3-4CA0-B53C-1D2515621A67}">
@@ -2216,8 +2216,8 @@
       </dsp:nvSpPr>
       <dsp:spPr>
         <a:xfrm>
-          <a:off x="1625156" y="310313"/>
-          <a:ext cx="88282" cy="103273"/>
+          <a:off x="1624929" y="310320"/>
+          <a:ext cx="88269" cy="103258"/>
         </a:xfrm>
         <a:prstGeom prst="rightArrow">
           <a:avLst>
@@ -2297,7 +2297,7 @@
         </a:bodyPr>
         <a:lstStyle/>
         <a:p>
-          <a:pPr marL="0" lvl="0" indent="0" algn="ctr" defTabSz="177800">
+          <a:pPr marL="0" lvl="0" indent="0" algn="ctr" defTabSz="222250">
             <a:lnSpc>
               <a:spcPct val="90000"/>
             </a:lnSpc>
@@ -2309,12 +2309,12 @@
             </a:spcAft>
             <a:buNone/>
           </a:pPr>
-          <a:endParaRPr lang="de-DE" sz="400" kern="1200"/>
+          <a:endParaRPr lang="de-DE" sz="500" kern="1200"/>
         </a:p>
       </dsp:txBody>
       <dsp:txXfrm>
-        <a:off x="1625156" y="330968"/>
-        <a:ext cx="61797" cy="61963"/>
+        <a:off x="1624929" y="330972"/>
+        <a:ext cx="61788" cy="61954"/>
       </dsp:txXfrm>
     </dsp:sp>
     <dsp:sp modelId="{3870FCD2-0356-44B7-929E-A1B8B4B19265}">
@@ -2324,8 +2324,8 @@
       </dsp:nvSpPr>
       <dsp:spPr>
         <a:xfrm>
-          <a:off x="1750083" y="192370"/>
-          <a:ext cx="416424" cy="339158"/>
+          <a:off x="1749839" y="225329"/>
+          <a:ext cx="416366" cy="273240"/>
         </a:xfrm>
         <a:prstGeom prst="roundRect">
           <a:avLst>
@@ -2420,8 +2420,8 @@
         </a:p>
       </dsp:txBody>
       <dsp:txXfrm>
-        <a:off x="1760017" y="202304"/>
-        <a:ext cx="396556" cy="319290"/>
+        <a:off x="1757842" y="233332"/>
+        <a:ext cx="400360" cy="257234"/>
       </dsp:txXfrm>
     </dsp:sp>
     <dsp:sp modelId="{90F7B2BD-4C25-4408-BC58-AED6FFE8F4B0}">
@@ -2431,8 +2431,8 @@
       </dsp:nvSpPr>
       <dsp:spPr>
         <a:xfrm>
-          <a:off x="2208150" y="310313"/>
-          <a:ext cx="88282" cy="103273"/>
+          <a:off x="2207842" y="310320"/>
+          <a:ext cx="88269" cy="103258"/>
         </a:xfrm>
         <a:prstGeom prst="rightArrow">
           <a:avLst>
@@ -2512,7 +2512,7 @@
         </a:bodyPr>
         <a:lstStyle/>
         <a:p>
-          <a:pPr marL="0" lvl="0" indent="0" algn="ctr" defTabSz="177800">
+          <a:pPr marL="0" lvl="0" indent="0" algn="ctr" defTabSz="222250">
             <a:lnSpc>
               <a:spcPct val="90000"/>
             </a:lnSpc>
@@ -2524,12 +2524,12 @@
             </a:spcAft>
             <a:buNone/>
           </a:pPr>
-          <a:endParaRPr lang="de-DE" sz="400" kern="1200"/>
+          <a:endParaRPr lang="de-DE" sz="500" kern="1200"/>
         </a:p>
       </dsp:txBody>
       <dsp:txXfrm>
-        <a:off x="2208150" y="330968"/>
-        <a:ext cx="61797" cy="61963"/>
+        <a:off x="2207842" y="330972"/>
+        <a:ext cx="61788" cy="61954"/>
       </dsp:txXfrm>
     </dsp:sp>
     <dsp:sp modelId="{8152F655-E51D-49BC-95C1-1B7177C0A405}">
@@ -2539,8 +2539,8 @@
       </dsp:nvSpPr>
       <dsp:spPr>
         <a:xfrm>
-          <a:off x="2333078" y="192370"/>
-          <a:ext cx="416424" cy="339158"/>
+          <a:off x="2332752" y="225329"/>
+          <a:ext cx="416366" cy="273240"/>
         </a:xfrm>
         <a:prstGeom prst="roundRect">
           <a:avLst>
@@ -2635,8 +2635,8 @@
         </a:p>
       </dsp:txBody>
       <dsp:txXfrm>
-        <a:off x="2343012" y="202304"/>
-        <a:ext cx="396556" cy="319290"/>
+        <a:off x="2340755" y="233332"/>
+        <a:ext cx="400360" cy="257234"/>
       </dsp:txXfrm>
     </dsp:sp>
     <dsp:sp modelId="{B5298993-149D-411A-8D14-9DD6007B1C2F}">
@@ -2646,8 +2646,8 @@
       </dsp:nvSpPr>
       <dsp:spPr>
         <a:xfrm>
-          <a:off x="2791145" y="310313"/>
-          <a:ext cx="88282" cy="103273"/>
+          <a:off x="2790755" y="310320"/>
+          <a:ext cx="88269" cy="103258"/>
         </a:xfrm>
         <a:prstGeom prst="rightArrow">
           <a:avLst>
@@ -2727,7 +2727,7 @@
         </a:bodyPr>
         <a:lstStyle/>
         <a:p>
-          <a:pPr marL="0" lvl="0" indent="0" algn="ctr" defTabSz="177800">
+          <a:pPr marL="0" lvl="0" indent="0" algn="ctr" defTabSz="222250">
             <a:lnSpc>
               <a:spcPct val="90000"/>
             </a:lnSpc>
@@ -2739,12 +2739,12 @@
             </a:spcAft>
             <a:buNone/>
           </a:pPr>
-          <a:endParaRPr lang="de-DE" sz="400" kern="1200"/>
+          <a:endParaRPr lang="de-DE" sz="500" kern="1200"/>
         </a:p>
       </dsp:txBody>
       <dsp:txXfrm>
-        <a:off x="2791145" y="330968"/>
-        <a:ext cx="61797" cy="61963"/>
+        <a:off x="2790755" y="330972"/>
+        <a:ext cx="61788" cy="61954"/>
       </dsp:txXfrm>
     </dsp:sp>
     <dsp:sp modelId="{4D5BEE18-79AE-4EC8-978D-B82BF2102818}">
@@ -2754,8 +2754,8 @@
       </dsp:nvSpPr>
       <dsp:spPr>
         <a:xfrm>
-          <a:off x="2916072" y="192370"/>
-          <a:ext cx="416424" cy="339158"/>
+          <a:off x="2915665" y="225329"/>
+          <a:ext cx="416366" cy="273240"/>
         </a:xfrm>
         <a:prstGeom prst="roundRect">
           <a:avLst>
@@ -2845,13 +2845,13 @@
           </a:pPr>
           <a:r>
             <a:rPr lang="de-DE" sz="500" kern="1200"/>
-            <a:t> Configuration and Provisioning</a:t>
+            <a:t>Configuration and Provisioning</a:t>
           </a:r>
         </a:p>
       </dsp:txBody>
       <dsp:txXfrm>
-        <a:off x="2926006" y="202304"/>
-        <a:ext cx="396556" cy="319290"/>
+        <a:off x="2923668" y="233332"/>
+        <a:ext cx="400360" cy="257234"/>
       </dsp:txXfrm>
     </dsp:sp>
     <dsp:sp modelId="{83926D74-7288-4230-B745-A25011F68EAF}">
@@ -2861,8 +2861,8 @@
       </dsp:nvSpPr>
       <dsp:spPr>
         <a:xfrm>
-          <a:off x="3374140" y="310313"/>
-          <a:ext cx="88282" cy="103273"/>
+          <a:off x="3373668" y="310320"/>
+          <a:ext cx="88269" cy="103258"/>
         </a:xfrm>
         <a:prstGeom prst="rightArrow">
           <a:avLst>
@@ -2942,7 +2942,7 @@
         </a:bodyPr>
         <a:lstStyle/>
         <a:p>
-          <a:pPr marL="0" lvl="0" indent="0" algn="ctr" defTabSz="177800">
+          <a:pPr marL="0" lvl="0" indent="0" algn="ctr" defTabSz="222250">
             <a:lnSpc>
               <a:spcPct val="90000"/>
             </a:lnSpc>
@@ -2954,12 +2954,12 @@
             </a:spcAft>
             <a:buNone/>
           </a:pPr>
-          <a:endParaRPr lang="de-DE" sz="400" kern="1200"/>
+          <a:endParaRPr lang="de-DE" sz="500" kern="1200"/>
         </a:p>
       </dsp:txBody>
       <dsp:txXfrm>
-        <a:off x="3374140" y="330968"/>
-        <a:ext cx="61797" cy="61963"/>
+        <a:off x="3373668" y="330972"/>
+        <a:ext cx="61788" cy="61954"/>
       </dsp:txXfrm>
     </dsp:sp>
     <dsp:sp modelId="{2CCA7299-5BCC-40FC-8421-32D2BCA17871}">
@@ -2969,8 +2969,8 @@
       </dsp:nvSpPr>
       <dsp:spPr>
         <a:xfrm>
-          <a:off x="3499067" y="192370"/>
-          <a:ext cx="416424" cy="339158"/>
+          <a:off x="3498578" y="225329"/>
+          <a:ext cx="416366" cy="273240"/>
         </a:xfrm>
         <a:prstGeom prst="roundRect">
           <a:avLst>
@@ -3065,8 +3065,8 @@
         </a:p>
       </dsp:txBody>
       <dsp:txXfrm>
-        <a:off x="3509001" y="202304"/>
-        <a:ext cx="396556" cy="319290"/>
+        <a:off x="3506581" y="233332"/>
+        <a:ext cx="400360" cy="257234"/>
       </dsp:txXfrm>
     </dsp:sp>
   </dsp:spTree>

</xml_diff>